<commit_message>
Add simple API information in High level design
</commit_message>
<xml_diff>
--- a/documentations/1.1 High Level Design.docx
+++ b/documentations/1.1 High Level Design.docx
@@ -724,14 +724,12 @@
             <w:tcW w:w="2337" w:type="dxa"/>
           </w:tcPr>
           <w:p>
-            <w:proofErr w:type="spellStart"/>
             <w:r>
               <w:t>m</w:t>
             </w:r>
             <w:r>
               <w:t>atthew.yiqing.zhu</w:t>
             </w:r>
-            <w:proofErr w:type="spellEnd"/>
           </w:p>
         </w:tc>
         <w:tc>
@@ -769,6 +767,13 @@
           <w:ilvl w:val="0"/>
           <w:numId w:val="1"/>
         </w:numPr>
+        <w:rPr>
+          <w:rStyle w:val="Heading1Char"/>
+          <w:rFonts w:asciiTheme="minorHAnsi" w:eastAsiaTheme="minorEastAsia" w:hAnsiTheme="minorHAnsi" w:cstheme="minorBidi"/>
+          <w:color w:val="auto"/>
+          <w:sz w:val="24"/>
+          <w:szCs w:val="24"/>
+        </w:rPr>
       </w:pPr>
       <w:r>
         <w:rPr>
@@ -783,101 +788,98 @@
     </w:p>
     <w:p>
       <w:pPr>
-        <w:pStyle w:val="ListParagraph"/>
-        <w:ind w:left="1080"/>
+        <w:ind w:firstLine="360"/>
+        <w:rPr>
+          <w:rStyle w:val="Heading1Char"/>
+          <w:sz w:val="24"/>
+          <w:szCs w:val="24"/>
+        </w:rPr>
+      </w:pPr>
+    </w:p>
+    <w:p>
+      <w:pPr>
+        <w:ind w:firstLine="360"/>
         <w:rPr>
           <w:rStyle w:val="Heading1Char"/>
           <w:sz w:val="28"/>
           <w:szCs w:val="28"/>
         </w:rPr>
       </w:pPr>
+      <w:r>
+        <w:rPr>
+          <w:rStyle w:val="Heading1Char"/>
+          <w:sz w:val="24"/>
+          <w:szCs w:val="24"/>
+        </w:rPr>
+        <w:t xml:space="preserve">This document </w:t>
+      </w:r>
+      <w:r>
+        <w:rPr>
+          <w:rStyle w:val="Heading1Char"/>
+          <w:sz w:val="24"/>
+          <w:szCs w:val="24"/>
+        </w:rPr>
+        <w:t xml:space="preserve">is </w:t>
+      </w:r>
+      <w:r>
+        <w:rPr>
+          <w:rStyle w:val="Heading1Char"/>
+          <w:sz w:val="24"/>
+          <w:szCs w:val="24"/>
+        </w:rPr>
+        <w:t>for the project’s</w:t>
+      </w:r>
+      <w:r>
+        <w:rPr>
+          <w:rStyle w:val="Heading1Char"/>
+          <w:sz w:val="24"/>
+          <w:szCs w:val="24"/>
+        </w:rPr>
+        <w:t xml:space="preserve"> </w:t>
+      </w:r>
+      <w:r>
+        <w:rPr>
+          <w:rStyle w:val="Heading1Char"/>
+          <w:sz w:val="24"/>
+          <w:szCs w:val="24"/>
+        </w:rPr>
+        <w:t>high</w:t>
+      </w:r>
+      <w:r>
+        <w:rPr>
+          <w:rStyle w:val="Heading1Char"/>
+          <w:sz w:val="24"/>
+          <w:szCs w:val="24"/>
+        </w:rPr>
+        <w:t>-</w:t>
+      </w:r>
+      <w:r>
+        <w:rPr>
+          <w:rStyle w:val="Heading1Char"/>
+          <w:sz w:val="24"/>
+          <w:szCs w:val="24"/>
+        </w:rPr>
+        <w:t>level</w:t>
+      </w:r>
+      <w:r>
+        <w:rPr>
+          <w:rStyle w:val="Heading1Char"/>
+          <w:sz w:val="24"/>
+          <w:szCs w:val="24"/>
+        </w:rPr>
+        <w:t xml:space="preserve"> design</w:t>
+      </w:r>
+      <w:r>
+        <w:rPr>
+          <w:rStyle w:val="Heading1Char"/>
+          <w:sz w:val="28"/>
+          <w:szCs w:val="28"/>
+        </w:rPr>
+        <w:t>.</w:t>
+      </w:r>
     </w:p>
     <w:p>
       <w:pPr>
-        <w:ind w:firstLine="360"/>
-        <w:rPr>
-          <w:rStyle w:val="Heading1Char"/>
-          <w:sz w:val="28"/>
-          <w:szCs w:val="28"/>
-        </w:rPr>
-      </w:pPr>
-      <w:r>
-        <w:rPr>
-          <w:rStyle w:val="Heading1Char"/>
-          <w:sz w:val="24"/>
-          <w:szCs w:val="24"/>
-        </w:rPr>
-        <w:t xml:space="preserve">This document </w:t>
-      </w:r>
-      <w:r>
-        <w:rPr>
-          <w:rStyle w:val="Heading1Char"/>
-          <w:sz w:val="24"/>
-          <w:szCs w:val="24"/>
-        </w:rPr>
-        <w:t xml:space="preserve">is </w:t>
-      </w:r>
-      <w:r>
-        <w:rPr>
-          <w:rStyle w:val="Heading1Char"/>
-          <w:sz w:val="24"/>
-          <w:szCs w:val="24"/>
-        </w:rPr>
-        <w:t>for the project’s</w:t>
-      </w:r>
-      <w:r>
-        <w:rPr>
-          <w:rStyle w:val="Heading1Char"/>
-          <w:sz w:val="24"/>
-          <w:szCs w:val="24"/>
-        </w:rPr>
-        <w:t xml:space="preserve"> </w:t>
-      </w:r>
-      <w:r>
-        <w:rPr>
-          <w:rStyle w:val="Heading1Char"/>
-          <w:sz w:val="24"/>
-          <w:szCs w:val="24"/>
-        </w:rPr>
-        <w:t>high</w:t>
-      </w:r>
-      <w:r>
-        <w:rPr>
-          <w:rStyle w:val="Heading1Char"/>
-          <w:sz w:val="24"/>
-          <w:szCs w:val="24"/>
-        </w:rPr>
-        <w:t>-</w:t>
-      </w:r>
-      <w:r>
-        <w:rPr>
-          <w:rStyle w:val="Heading1Char"/>
-          <w:sz w:val="24"/>
-          <w:szCs w:val="24"/>
-        </w:rPr>
-        <w:t>level</w:t>
-      </w:r>
-      <w:r>
-        <w:rPr>
-          <w:rStyle w:val="Heading1Char"/>
-          <w:sz w:val="24"/>
-          <w:szCs w:val="24"/>
-        </w:rPr>
-        <w:t xml:space="preserve"> design</w:t>
-      </w:r>
-      <w:r>
-        <w:rPr>
-          <w:rStyle w:val="Heading1Char"/>
-          <w:sz w:val="28"/>
-          <w:szCs w:val="28"/>
-        </w:rPr>
-        <w:t>.</w:t>
-      </w:r>
-    </w:p>
-    <w:p>
-      <w:pPr>
-        <w:pStyle w:val="ListParagraph"/>
-        <w:ind w:left="1080"/>
         <w:rPr>
           <w:rStyle w:val="Heading1Char"/>
           <w:sz w:val="28"/>
@@ -1520,7 +1522,7 @@
           <w:szCs w:val="24"/>
           <w:lang w:val="en-US"/>
         </w:rPr>
-        <w:t xml:space="preserve">Figure1, and </w:t>
+        <w:t>Figure1, and Figure</w:t>
       </w:r>
       <w:r>
         <w:rPr>
@@ -1529,7 +1531,7 @@
           <w:szCs w:val="24"/>
           <w:lang w:val="en-US"/>
         </w:rPr>
-        <w:t>Figure</w:t>
+        <w:t xml:space="preserve"> </w:t>
       </w:r>
       <w:r>
         <w:rPr>
@@ -1538,6 +1540,24 @@
           <w:szCs w:val="24"/>
           <w:lang w:val="en-US"/>
         </w:rPr>
+        <w:t>2</w:t>
+      </w:r>
+      <w:r>
+        <w:rPr>
+          <w:rStyle w:val="Heading1Char"/>
+          <w:sz w:val="24"/>
+          <w:szCs w:val="24"/>
+          <w:lang w:val="en-US"/>
+        </w:rPr>
+        <w:t xml:space="preserve">. </w:t>
+      </w:r>
+      <w:r>
+        <w:rPr>
+          <w:rStyle w:val="Heading1Char"/>
+          <w:sz w:val="24"/>
+          <w:szCs w:val="24"/>
+          <w:lang w:val="en-US"/>
+        </w:rPr>
         <w:t xml:space="preserve"> </w:t>
       </w:r>
       <w:r>
@@ -1547,7 +1567,7 @@
           <w:szCs w:val="24"/>
           <w:lang w:val="en-US"/>
         </w:rPr>
-        <w:t>2</w:t>
+        <w:t xml:space="preserve">The sequence diagram </w:t>
       </w:r>
       <w:r>
         <w:rPr>
@@ -1556,7 +1576,7 @@
           <w:szCs w:val="24"/>
           <w:lang w:val="en-US"/>
         </w:rPr>
-        <w:t xml:space="preserve">. </w:t>
+        <w:t>Figure 3 provid</w:t>
       </w:r>
       <w:r>
         <w:rPr>
@@ -1565,64 +1585,8 @@
           <w:szCs w:val="24"/>
           <w:lang w:val="en-US"/>
         </w:rPr>
-        <w:t xml:space="preserve"> </w:t>
-      </w:r>
-      <w:r>
-        <w:rPr>
-          <w:rStyle w:val="Heading1Char"/>
-          <w:sz w:val="24"/>
-          <w:szCs w:val="24"/>
-          <w:lang w:val="en-US"/>
-        </w:rPr>
-        <w:t xml:space="preserve">The </w:t>
-      </w:r>
-      <w:r>
-        <w:rPr>
-          <w:rStyle w:val="Heading1Char"/>
-          <w:sz w:val="24"/>
-          <w:szCs w:val="24"/>
-          <w:lang w:val="en-US"/>
-        </w:rPr>
-        <w:t xml:space="preserve">sequence diagram </w:t>
-      </w:r>
-      <w:r>
-        <w:rPr>
-          <w:rStyle w:val="Heading1Char"/>
-          <w:sz w:val="24"/>
-          <w:szCs w:val="24"/>
-          <w:lang w:val="en-US"/>
-        </w:rPr>
-        <w:t>Figure</w:t>
-      </w:r>
-      <w:r>
-        <w:rPr>
-          <w:rStyle w:val="Heading1Char"/>
-          <w:sz w:val="24"/>
-          <w:szCs w:val="24"/>
-          <w:lang w:val="en-US"/>
-        </w:rPr>
-        <w:t xml:space="preserve"> 3 provid</w:t>
-      </w:r>
-      <w:r>
-        <w:rPr>
-          <w:rStyle w:val="Heading1Char"/>
-          <w:sz w:val="24"/>
-          <w:szCs w:val="24"/>
-          <w:lang w:val="en-US"/>
-        </w:rPr>
-        <w:t xml:space="preserve">ed similar </w:t>
-      </w:r>
-      <w:proofErr w:type="gramStart"/>
-      <w:r>
-        <w:rPr>
-          <w:rStyle w:val="Heading1Char"/>
-          <w:sz w:val="24"/>
-          <w:szCs w:val="24"/>
-          <w:lang w:val="en-US"/>
-        </w:rPr>
-        <w:t>logical</w:t>
-      </w:r>
-      <w:proofErr w:type="gramEnd"/>
+        <w:t>ed similar logical</w:t>
+      </w:r>
     </w:p>
     <w:p>
       <w:pPr>
@@ -1647,7 +1611,6 @@
       <w:pPr>
         <w:rPr>
           <w:rStyle w:val="Heading1Char"/>
-          <w:rFonts w:hint="eastAsia"/>
           <w:sz w:val="24"/>
           <w:szCs w:val="24"/>
           <w:lang w:val="en-US"/>
@@ -1677,10 +1640,13 @@
         <w:t xml:space="preserve"> </w:t>
       </w:r>
       <w:r>
+        <w:rPr>
+          <w:noProof/>
+        </w:rPr>
         <w:drawing>
-          <wp:inline distT="0" distB="0" distL="0" distR="0" wp14:anchorId="76238D9B" wp14:editId="3E4E931C">
-            <wp:extent cx="5943600" cy="3373120"/>
-            <wp:effectExtent l="0" t="0" r="0" b="5080"/>
+          <wp:inline distT="0" distB="0" distL="0" distR="0" wp14:anchorId="76238D9B" wp14:editId="3CEDE4CA">
+            <wp:extent cx="3872285" cy="2197604"/>
+            <wp:effectExtent l="0" t="0" r="1270" b="0"/>
             <wp:docPr id="719292562" name="Picture 1"/>
             <wp:cNvGraphicFramePr>
               <a:graphicFrameLocks xmlns:a="http://schemas.openxmlformats.org/drawingml/2006/main" noChangeAspect="1"/>
@@ -1701,7 +1667,7 @@
                   <pic:spPr>
                     <a:xfrm>
                       <a:off x="0" y="0"/>
-                      <a:ext cx="5943600" cy="3373120"/>
+                      <a:ext cx="3886714" cy="2205793"/>
                     </a:xfrm>
                     <a:prstGeom prst="rect">
                       <a:avLst/>
@@ -1773,6 +1739,9 @@
         <w:keepNext/>
       </w:pPr>
       <w:r>
+        <w:rPr>
+          <w:noProof/>
+        </w:rPr>
         <w:lastRenderedPageBreak/>
         <w:drawing>
           <wp:inline distT="0" distB="0" distL="0" distR="0" wp14:anchorId="03D30ACC" wp14:editId="2F4D270E">
@@ -1868,6 +1837,9 @@
         <w:keepNext/>
       </w:pPr>
       <w:r>
+        <w:rPr>
+          <w:noProof/>
+        </w:rPr>
         <w:drawing>
           <wp:inline distT="0" distB="0" distL="0" distR="0" wp14:anchorId="6A214696" wp14:editId="568ADFA8">
             <wp:extent cx="5943600" cy="2468880"/>
@@ -1964,6 +1936,461 @@
         <w:t xml:space="preserve"> </w:t>
       </w:r>
     </w:p>
+    <w:p>
+      <w:pPr>
+        <w:pStyle w:val="ListParagraph"/>
+        <w:numPr>
+          <w:ilvl w:val="0"/>
+          <w:numId w:val="1"/>
+        </w:numPr>
+        <w:rPr>
+          <w:rStyle w:val="Heading1Char"/>
+        </w:rPr>
+      </w:pPr>
+      <w:r>
+        <w:rPr>
+          <w:rStyle w:val="Heading1Char"/>
+        </w:rPr>
+        <w:t>API INTE</w:t>
+      </w:r>
+      <w:r>
+        <w:rPr>
+          <w:rStyle w:val="Heading1Char"/>
+        </w:rPr>
+        <w:t>R</w:t>
+      </w:r>
+      <w:r>
+        <w:rPr>
+          <w:rStyle w:val="Heading1Char"/>
+        </w:rPr>
+        <w:t>FACE</w:t>
+      </w:r>
+      <w:r>
+        <w:rPr>
+          <w:rStyle w:val="Heading1Char"/>
+        </w:rPr>
+        <w:t>S</w:t>
+      </w:r>
+    </w:p>
+    <w:p>
+      <w:pPr>
+        <w:ind w:firstLine="360"/>
+        <w:rPr>
+          <w:rStyle w:val="Heading1Char"/>
+          <w:sz w:val="24"/>
+          <w:szCs w:val="24"/>
+        </w:rPr>
+      </w:pPr>
+      <w:r>
+        <w:rPr>
+          <w:rStyle w:val="Heading1Char"/>
+          <w:sz w:val="24"/>
+          <w:szCs w:val="24"/>
+        </w:rPr>
+        <w:t>The</w:t>
+      </w:r>
+      <w:r>
+        <w:rPr>
+          <w:rStyle w:val="Heading1Char"/>
+          <w:sz w:val="24"/>
+          <w:szCs w:val="24"/>
+        </w:rPr>
+        <w:t>r</w:t>
+      </w:r>
+      <w:r>
+        <w:rPr>
+          <w:rStyle w:val="Heading1Char"/>
+          <w:sz w:val="24"/>
+          <w:szCs w:val="24"/>
+        </w:rPr>
+        <w:t>e</w:t>
+      </w:r>
+      <w:r>
+        <w:rPr>
+          <w:rStyle w:val="Heading1Char"/>
+          <w:sz w:val="24"/>
+          <w:szCs w:val="24"/>
+        </w:rPr>
+        <w:t xml:space="preserve"> are</w:t>
+      </w:r>
+      <w:r>
+        <w:rPr>
+          <w:rStyle w:val="Heading1Char"/>
+          <w:sz w:val="24"/>
+          <w:szCs w:val="24"/>
+        </w:rPr>
+        <w:t xml:space="preserve"> 3 int</w:t>
+      </w:r>
+      <w:r>
+        <w:rPr>
+          <w:rStyle w:val="Heading1Char"/>
+          <w:sz w:val="24"/>
+          <w:szCs w:val="24"/>
+        </w:rPr>
+        <w:t>erfaces for us</w:t>
+      </w:r>
+      <w:r>
+        <w:rPr>
+          <w:rStyle w:val="Heading1Char"/>
+          <w:sz w:val="24"/>
+          <w:szCs w:val="24"/>
+        </w:rPr>
+        <w:t>e,</w:t>
+      </w:r>
+      <w:r>
+        <w:rPr>
+          <w:rStyle w:val="Heading1Char"/>
+          <w:sz w:val="24"/>
+          <w:szCs w:val="24"/>
+        </w:rPr>
+        <w:t xml:space="preserve"> for details, please refer</w:t>
+      </w:r>
+      <w:r>
+        <w:rPr>
+          <w:rStyle w:val="Heading1Char"/>
+          <w:sz w:val="24"/>
+          <w:szCs w:val="24"/>
+        </w:rPr>
+        <w:t xml:space="preserve"> </w:t>
+      </w:r>
+      <w:r>
+        <w:rPr>
+          <w:rStyle w:val="Heading1Char"/>
+          <w:sz w:val="24"/>
+          <w:szCs w:val="24"/>
+        </w:rPr>
+        <w:t xml:space="preserve">to </w:t>
+      </w:r>
+      <w:r>
+        <w:rPr>
+          <w:rStyle w:val="Heading1Char"/>
+          <w:sz w:val="24"/>
+          <w:szCs w:val="24"/>
+        </w:rPr>
+        <w:t>document “</w:t>
+      </w:r>
+      <w:r>
+        <w:rPr>
+          <w:rStyle w:val="Heading1Char"/>
+          <w:sz w:val="24"/>
+          <w:szCs w:val="24"/>
+        </w:rPr>
+        <w:t>2.1 API Manual.docx</w:t>
+      </w:r>
+      <w:r>
+        <w:rPr>
+          <w:rStyle w:val="Heading1Char"/>
+          <w:sz w:val="24"/>
+          <w:szCs w:val="24"/>
+        </w:rPr>
+        <w:t>”</w:t>
+      </w:r>
+    </w:p>
+    <w:p>
+      <w:pPr>
+        <w:ind w:firstLine="360"/>
+        <w:rPr>
+          <w:rStyle w:val="Heading1Char"/>
+          <w:sz w:val="24"/>
+          <w:szCs w:val="24"/>
+        </w:rPr>
+      </w:pPr>
+    </w:p>
+    <w:tbl>
+      <w:tblPr>
+        <w:tblStyle w:val="TableGrid"/>
+        <w:tblW w:w="0" w:type="auto"/>
+        <w:tblLook w:val="04A0" w:firstRow="1" w:lastRow="0" w:firstColumn="1" w:lastColumn="0" w:noHBand="0" w:noVBand="1"/>
+      </w:tblPr>
+      <w:tblGrid>
+        <w:gridCol w:w="3116"/>
+        <w:gridCol w:w="3117"/>
+        <w:gridCol w:w="3117"/>
+      </w:tblGrid>
+      <w:tr>
+        <w:tc>
+          <w:tcPr>
+            <w:tcW w:w="3116" w:type="dxa"/>
+          </w:tcPr>
+          <w:p>
+            <w:pPr>
+              <w:rPr>
+                <w:rStyle w:val="Heading1Char"/>
+                <w:sz w:val="24"/>
+                <w:szCs w:val="24"/>
+              </w:rPr>
+            </w:pPr>
+            <w:r>
+              <w:rPr>
+                <w:rStyle w:val="Heading1Char"/>
+                <w:sz w:val="22"/>
+                <w:szCs w:val="22"/>
+                <w:lang w:val="en-CN"/>
+              </w:rPr>
+              <w:t>Name:</w:t>
+            </w:r>
+          </w:p>
+        </w:tc>
+        <w:tc>
+          <w:tcPr>
+            <w:tcW w:w="3117" w:type="dxa"/>
+          </w:tcPr>
+          <w:p>
+            <w:pPr>
+              <w:rPr>
+                <w:rStyle w:val="Heading1Char"/>
+                <w:sz w:val="24"/>
+                <w:szCs w:val="24"/>
+              </w:rPr>
+            </w:pPr>
+            <w:r>
+              <w:rPr>
+                <w:rStyle w:val="Heading1Char"/>
+                <w:sz w:val="22"/>
+                <w:szCs w:val="22"/>
+                <w:lang w:val="en-CN"/>
+              </w:rPr>
+              <w:t>URI:</w:t>
+            </w:r>
+          </w:p>
+        </w:tc>
+        <w:tc>
+          <w:tcPr>
+            <w:tcW w:w="3117" w:type="dxa"/>
+          </w:tcPr>
+          <w:p>
+            <w:pPr>
+              <w:rPr>
+                <w:rStyle w:val="Heading1Char"/>
+                <w:sz w:val="24"/>
+                <w:szCs w:val="24"/>
+              </w:rPr>
+            </w:pPr>
+            <w:r>
+              <w:rPr>
+                <w:rStyle w:val="Heading1Char"/>
+                <w:sz w:val="24"/>
+                <w:szCs w:val="24"/>
+              </w:rPr>
+              <w:t>Description</w:t>
+            </w:r>
+          </w:p>
+        </w:tc>
+      </w:tr>
+      <w:tr>
+        <w:tc>
+          <w:tcPr>
+            <w:tcW w:w="3116" w:type="dxa"/>
+          </w:tcPr>
+          <w:p>
+            <w:pPr>
+              <w:rPr>
+                <w:rStyle w:val="Heading1Char"/>
+                <w:sz w:val="24"/>
+                <w:szCs w:val="24"/>
+              </w:rPr>
+            </w:pPr>
+            <w:r>
+              <w:rPr>
+                <w:rStyle w:val="Heading1Char"/>
+                <w:sz w:val="22"/>
+                <w:szCs w:val="22"/>
+                <w:lang w:val="en-CN"/>
+              </w:rPr>
+              <w:t>Weather information  query</w:t>
+            </w:r>
+          </w:p>
+        </w:tc>
+        <w:tc>
+          <w:tcPr>
+            <w:tcW w:w="3117" w:type="dxa"/>
+          </w:tcPr>
+          <w:p>
+            <w:pPr>
+              <w:rPr>
+                <w:rStyle w:val="Heading1Char"/>
+                <w:sz w:val="24"/>
+                <w:szCs w:val="24"/>
+              </w:rPr>
+            </w:pPr>
+            <w:r>
+              <w:rPr>
+                <w:rStyle w:val="Heading1Char"/>
+                <w:sz w:val="22"/>
+                <w:szCs w:val="22"/>
+                <w:lang w:val="en-CN"/>
+              </w:rPr>
+              <w:t>/queryweatherbycities</w:t>
+            </w:r>
+          </w:p>
+        </w:tc>
+        <w:tc>
+          <w:tcPr>
+            <w:tcW w:w="3117" w:type="dxa"/>
+          </w:tcPr>
+          <w:p>
+            <w:pPr>
+              <w:rPr>
+                <w:rStyle w:val="Heading1Char"/>
+                <w:sz w:val="24"/>
+                <w:szCs w:val="24"/>
+              </w:rPr>
+            </w:pPr>
+            <w:r>
+              <w:rPr>
+                <w:rStyle w:val="Heading1Char"/>
+                <w:sz w:val="22"/>
+                <w:szCs w:val="22"/>
+                <w:lang w:val="en-CN"/>
+              </w:rPr>
+              <w:t xml:space="preserve">Input cities information to query weather information  </w:t>
+            </w:r>
+          </w:p>
+        </w:tc>
+      </w:tr>
+      <w:tr>
+        <w:tc>
+          <w:tcPr>
+            <w:tcW w:w="3116" w:type="dxa"/>
+          </w:tcPr>
+          <w:p>
+            <w:pPr>
+              <w:rPr>
+                <w:rStyle w:val="Heading1Char"/>
+                <w:sz w:val="24"/>
+                <w:szCs w:val="24"/>
+              </w:rPr>
+            </w:pPr>
+            <w:r>
+              <w:rPr>
+                <w:rStyle w:val="Heading1Char"/>
+                <w:sz w:val="22"/>
+                <w:szCs w:val="22"/>
+                <w:lang w:val="en-CN"/>
+              </w:rPr>
+              <w:t>Available cities query</w:t>
+            </w:r>
+          </w:p>
+        </w:tc>
+        <w:tc>
+          <w:tcPr>
+            <w:tcW w:w="3117" w:type="dxa"/>
+          </w:tcPr>
+          <w:p>
+            <w:pPr>
+              <w:rPr>
+                <w:rStyle w:val="Heading1Char"/>
+                <w:sz w:val="24"/>
+                <w:szCs w:val="24"/>
+              </w:rPr>
+            </w:pPr>
+            <w:r>
+              <w:rPr>
+                <w:rStyle w:val="Heading1Char"/>
+                <w:sz w:val="22"/>
+                <w:szCs w:val="22"/>
+                <w:lang w:val="en-CN"/>
+              </w:rPr>
+              <w:t>/availablecities</w:t>
+            </w:r>
+          </w:p>
+        </w:tc>
+        <w:tc>
+          <w:tcPr>
+            <w:tcW w:w="3117" w:type="dxa"/>
+          </w:tcPr>
+          <w:p>
+            <w:pPr>
+              <w:rPr>
+                <w:rStyle w:val="Heading1Char"/>
+                <w:sz w:val="24"/>
+                <w:szCs w:val="24"/>
+              </w:rPr>
+            </w:pPr>
+            <w:r>
+              <w:rPr>
+                <w:rStyle w:val="Heading1Char"/>
+                <w:sz w:val="22"/>
+                <w:szCs w:val="22"/>
+                <w:lang w:val="en-CN"/>
+              </w:rPr>
+              <w:t>Getting the cities’ name list whose weather information exist in database</w:t>
+            </w:r>
+          </w:p>
+        </w:tc>
+      </w:tr>
+      <w:tr>
+        <w:tc>
+          <w:tcPr>
+            <w:tcW w:w="3116" w:type="dxa"/>
+          </w:tcPr>
+          <w:p>
+            <w:pPr>
+              <w:rPr>
+                <w:rStyle w:val="Heading1Char"/>
+                <w:sz w:val="24"/>
+                <w:szCs w:val="24"/>
+              </w:rPr>
+            </w:pPr>
+            <w:r>
+              <w:rPr>
+                <w:rStyle w:val="Heading1Char"/>
+                <w:sz w:val="22"/>
+                <w:szCs w:val="22"/>
+                <w:lang w:val="en-CN"/>
+              </w:rPr>
+              <w:t>Manual query</w:t>
+            </w:r>
+          </w:p>
+        </w:tc>
+        <w:tc>
+          <w:tcPr>
+            <w:tcW w:w="3117" w:type="dxa"/>
+          </w:tcPr>
+          <w:p>
+            <w:pPr>
+              <w:rPr>
+                <w:rStyle w:val="Heading1Char"/>
+                <w:sz w:val="24"/>
+                <w:szCs w:val="24"/>
+              </w:rPr>
+            </w:pPr>
+            <w:r>
+              <w:rPr>
+                <w:rStyle w:val="Heading1Char"/>
+                <w:sz w:val="24"/>
+                <w:szCs w:val="24"/>
+              </w:rPr>
+              <w:t>/</w:t>
+            </w:r>
+          </w:p>
+        </w:tc>
+        <w:tc>
+          <w:tcPr>
+            <w:tcW w:w="3117" w:type="dxa"/>
+          </w:tcPr>
+          <w:p>
+            <w:pPr>
+              <w:rPr>
+                <w:rStyle w:val="Heading1Char"/>
+                <w:sz w:val="24"/>
+                <w:szCs w:val="24"/>
+              </w:rPr>
+            </w:pPr>
+            <w:r>
+              <w:rPr>
+                <w:rStyle w:val="Heading1Char"/>
+                <w:sz w:val="22"/>
+                <w:szCs w:val="22"/>
+                <w:lang w:val="en-CN"/>
+              </w:rPr>
+              <w:t>Return the simple manual online</w:t>
+            </w:r>
+          </w:p>
+        </w:tc>
+      </w:tr>
+    </w:tbl>
+    <w:p/>
     <w:sectPr>
       <w:pgSz w:w="12240" w:h="15840"/>
       <w:pgMar w:top="1440" w:right="1440" w:bottom="1440" w:left="1440" w:header="708" w:footer="708" w:gutter="0"/>
@@ -2407,10 +2834,10 @@
     </w:lvl>
   </w:abstractNum>
   <w:abstractNum w:abstractNumId="4" w15:restartNumberingAfterBreak="0">
-    <w:nsid w:val="7EC80871"/>
+    <w:nsid w:val="61750EFD"/>
     <w:multiLevelType w:val="hybridMultilevel"/>
     <w:tmpl w:val="23782EEC"/>
-    <w:lvl w:ilvl="0" w:tplc="AFF855E8">
+    <w:lvl w:ilvl="0" w:tplc="FFFFFFFF">
       <w:start w:val="1"/>
       <w:numFmt w:val="decimal"/>
       <w:lvlText w:val="%1."/>
@@ -2424,7 +2851,7 @@
         <w:sz w:val="40"/>
       </w:rPr>
     </w:lvl>
-    <w:lvl w:ilvl="1" w:tplc="08090019">
+    <w:lvl w:ilvl="1" w:tplc="FFFFFFFF">
       <w:start w:val="1"/>
       <w:numFmt w:val="lowerLetter"/>
       <w:lvlText w:val="%2."/>
@@ -2433,7 +2860,7 @@
         <w:ind w:left="1440" w:hanging="360"/>
       </w:pPr>
     </w:lvl>
-    <w:lvl w:ilvl="2" w:tplc="0809001B" w:tentative="1">
+    <w:lvl w:ilvl="2" w:tplc="FFFFFFFF" w:tentative="1">
       <w:start w:val="1"/>
       <w:numFmt w:val="lowerRoman"/>
       <w:lvlText w:val="%3."/>
@@ -2442,7 +2869,7 @@
         <w:ind w:left="2160" w:hanging="180"/>
       </w:pPr>
     </w:lvl>
-    <w:lvl w:ilvl="3" w:tplc="0809000F" w:tentative="1">
+    <w:lvl w:ilvl="3" w:tplc="FFFFFFFF" w:tentative="1">
       <w:start w:val="1"/>
       <w:numFmt w:val="decimal"/>
       <w:lvlText w:val="%4."/>
@@ -2451,7 +2878,7 @@
         <w:ind w:left="2880" w:hanging="360"/>
       </w:pPr>
     </w:lvl>
-    <w:lvl w:ilvl="4" w:tplc="08090019" w:tentative="1">
+    <w:lvl w:ilvl="4" w:tplc="FFFFFFFF" w:tentative="1">
       <w:start w:val="1"/>
       <w:numFmt w:val="lowerLetter"/>
       <w:lvlText w:val="%5."/>
@@ -2460,7 +2887,7 @@
         <w:ind w:left="3600" w:hanging="360"/>
       </w:pPr>
     </w:lvl>
-    <w:lvl w:ilvl="5" w:tplc="0809001B" w:tentative="1">
+    <w:lvl w:ilvl="5" w:tplc="FFFFFFFF" w:tentative="1">
       <w:start w:val="1"/>
       <w:numFmt w:val="lowerRoman"/>
       <w:lvlText w:val="%6."/>
@@ -2469,7 +2896,7 @@
         <w:ind w:left="4320" w:hanging="180"/>
       </w:pPr>
     </w:lvl>
-    <w:lvl w:ilvl="6" w:tplc="0809000F" w:tentative="1">
+    <w:lvl w:ilvl="6" w:tplc="FFFFFFFF" w:tentative="1">
       <w:start w:val="1"/>
       <w:numFmt w:val="decimal"/>
       <w:lvlText w:val="%7."/>
@@ -2478,7 +2905,7 @@
         <w:ind w:left="5040" w:hanging="360"/>
       </w:pPr>
     </w:lvl>
-    <w:lvl w:ilvl="7" w:tplc="08090019" w:tentative="1">
+    <w:lvl w:ilvl="7" w:tplc="FFFFFFFF" w:tentative="1">
       <w:start w:val="1"/>
       <w:numFmt w:val="lowerLetter"/>
       <w:lvlText w:val="%8."/>
@@ -2487,7 +2914,7 @@
         <w:ind w:left="5760" w:hanging="360"/>
       </w:pPr>
     </w:lvl>
-    <w:lvl w:ilvl="8" w:tplc="0809001B" w:tentative="1">
+    <w:lvl w:ilvl="8" w:tplc="FFFFFFFF" w:tentative="1">
       <w:start w:val="1"/>
       <w:numFmt w:val="lowerRoman"/>
       <w:lvlText w:val="%9."/>
@@ -2497,8 +2924,99 @@
       </w:pPr>
     </w:lvl>
   </w:abstractNum>
+  <w:abstractNum w:abstractNumId="5" w15:restartNumberingAfterBreak="0">
+    <w:nsid w:val="7EC80871"/>
+    <w:multiLevelType w:val="hybridMultilevel"/>
+    <w:tmpl w:val="2032986C"/>
+    <w:lvl w:ilvl="0" w:tplc="AFF855E8">
+      <w:start w:val="1"/>
+      <w:numFmt w:val="decimal"/>
+      <w:lvlText w:val="%1."/>
+      <w:lvlJc w:val="left"/>
+      <w:pPr>
+        <w:ind w:left="720" w:hanging="360"/>
+      </w:pPr>
+      <w:rPr>
+        <w:rFonts w:asciiTheme="majorHAnsi" w:eastAsiaTheme="majorEastAsia" w:hAnsiTheme="majorHAnsi" w:cstheme="majorBidi" w:hint="default"/>
+        <w:color w:val="0F4761" w:themeColor="accent1" w:themeShade="BF"/>
+        <w:sz w:val="40"/>
+      </w:rPr>
+    </w:lvl>
+    <w:lvl w:ilvl="1" w:tplc="08090019">
+      <w:start w:val="1"/>
+      <w:numFmt w:val="lowerLetter"/>
+      <w:lvlText w:val="%2."/>
+      <w:lvlJc w:val="left"/>
+      <w:pPr>
+        <w:ind w:left="1440" w:hanging="360"/>
+      </w:pPr>
+    </w:lvl>
+    <w:lvl w:ilvl="2" w:tplc="0809001B" w:tentative="1">
+      <w:start w:val="1"/>
+      <w:numFmt w:val="lowerRoman"/>
+      <w:lvlText w:val="%3."/>
+      <w:lvlJc w:val="right"/>
+      <w:pPr>
+        <w:ind w:left="2160" w:hanging="180"/>
+      </w:pPr>
+    </w:lvl>
+    <w:lvl w:ilvl="3" w:tplc="0809000F" w:tentative="1">
+      <w:start w:val="1"/>
+      <w:numFmt w:val="decimal"/>
+      <w:lvlText w:val="%4."/>
+      <w:lvlJc w:val="left"/>
+      <w:pPr>
+        <w:ind w:left="2880" w:hanging="360"/>
+      </w:pPr>
+    </w:lvl>
+    <w:lvl w:ilvl="4" w:tplc="08090019" w:tentative="1">
+      <w:start w:val="1"/>
+      <w:numFmt w:val="lowerLetter"/>
+      <w:lvlText w:val="%5."/>
+      <w:lvlJc w:val="left"/>
+      <w:pPr>
+        <w:ind w:left="3600" w:hanging="360"/>
+      </w:pPr>
+    </w:lvl>
+    <w:lvl w:ilvl="5" w:tplc="0809001B" w:tentative="1">
+      <w:start w:val="1"/>
+      <w:numFmt w:val="lowerRoman"/>
+      <w:lvlText w:val="%6."/>
+      <w:lvlJc w:val="right"/>
+      <w:pPr>
+        <w:ind w:left="4320" w:hanging="180"/>
+      </w:pPr>
+    </w:lvl>
+    <w:lvl w:ilvl="6" w:tplc="0809000F" w:tentative="1">
+      <w:start w:val="1"/>
+      <w:numFmt w:val="decimal"/>
+      <w:lvlText w:val="%7."/>
+      <w:lvlJc w:val="left"/>
+      <w:pPr>
+        <w:ind w:left="5040" w:hanging="360"/>
+      </w:pPr>
+    </w:lvl>
+    <w:lvl w:ilvl="7" w:tplc="08090019" w:tentative="1">
+      <w:start w:val="1"/>
+      <w:numFmt w:val="lowerLetter"/>
+      <w:lvlText w:val="%8."/>
+      <w:lvlJc w:val="left"/>
+      <w:pPr>
+        <w:ind w:left="5760" w:hanging="360"/>
+      </w:pPr>
+    </w:lvl>
+    <w:lvl w:ilvl="8" w:tplc="0809001B" w:tentative="1">
+      <w:start w:val="1"/>
+      <w:numFmt w:val="lowerRoman"/>
+      <w:lvlText w:val="%9."/>
+      <w:lvlJc w:val="right"/>
+      <w:pPr>
+        <w:ind w:left="6480" w:hanging="180"/>
+      </w:pPr>
+    </w:lvl>
+  </w:abstractNum>
   <w:num w:numId="1" w16cid:durableId="123348749">
-    <w:abstractNumId w:val="4"/>
+    <w:abstractNumId w:val="5"/>
   </w:num>
   <w:num w:numId="2" w16cid:durableId="1629504058">
     <w:abstractNumId w:val="1"/>
@@ -2511,6 +3029,9 @@
   </w:num>
   <w:num w:numId="5" w16cid:durableId="1009023856">
     <w:abstractNumId w:val="2"/>
+  </w:num>
+  <w:num w:numId="6" w16cid:durableId="1041051814">
+    <w:abstractNumId w:val="4"/>
   </w:num>
 </w:numbering>
 </file>
@@ -3115,6 +3636,7 @@
   <w:style w:type="character" w:default="1" w:styleId="DefaultParagraphFont">
     <w:name w:val="Default Paragraph Font"/>
     <w:uiPriority w:val="1"/>
+    <w:semiHidden/>
     <w:unhideWhenUsed/>
   </w:style>
   <w:style w:type="table" w:default="1" w:styleId="TableNormal">

</xml_diff>

<commit_message>
Added inline comments for WeatherInformationController.queryWeatherByCities Added sequence diagram for all end points
</commit_message>
<xml_diff>
--- a/documentations/1.1 High Level Design.docx
+++ b/documentations/1.1 High Level Design.docx
@@ -451,7 +451,7 @@
                               <w:sdt>
                                 <w:sdtPr>
                                   <w:rPr>
-                                    <w:rFonts w:asciiTheme="majorHAnsi" w:hAnsiTheme="majorHAnsi"/>
+                                    <w:rFonts w:asciiTheme="majorHAnsi" w:hAnsiTheme="majorHAnsi" w:hint="eastAsia"/>
                                     <w:i/>
                                     <w:caps/>
                                     <w:color w:val="262626" w:themeColor="text1" w:themeTint="D9"/>
@@ -481,7 +481,29 @@
                                     </w:pPr>
                                     <w:r>
                                       <w:rPr>
+                                        <w:rFonts w:asciiTheme="majorHAnsi" w:hAnsiTheme="majorHAnsi" w:hint="eastAsia"/>
+                                        <w:i/>
+                                        <w:caps/>
+                                        <w:color w:val="262626" w:themeColor="text1" w:themeTint="D9"/>
+                                        <w:sz w:val="56"/>
+                                        <w:szCs w:val="56"/>
+                                      </w:rPr>
+                                      <w:t>H</w:t>
+                                    </w:r>
+                                    <w:r>
+                                      <w:rPr>
                                         <w:rFonts w:asciiTheme="majorHAnsi" w:hAnsiTheme="majorHAnsi"/>
+                                        <w:i/>
+                                        <w:caps/>
+                                        <w:color w:val="262626" w:themeColor="text1" w:themeTint="D9"/>
+                                        <w:sz w:val="56"/>
+                                        <w:szCs w:val="56"/>
+                                      </w:rPr>
+                                      <w:t xml:space="preserve">igh-Level </w:t>
+                                    </w:r>
+                                    <w:r>
+                                      <w:rPr>
+                                        <w:rFonts w:asciiTheme="majorHAnsi" w:hAnsiTheme="majorHAnsi" w:hint="eastAsia"/>
                                         <w:i/>
                                         <w:caps/>
                                         <w:color w:val="262626" w:themeColor="text1" w:themeTint="D9"/>
@@ -559,7 +581,7 @@
                         <w:sdt>
                           <w:sdtPr>
                             <w:rPr>
-                              <w:rFonts w:asciiTheme="majorHAnsi" w:hAnsiTheme="majorHAnsi"/>
+                              <w:rFonts w:asciiTheme="majorHAnsi" w:hAnsiTheme="majorHAnsi" w:hint="eastAsia"/>
                               <w:i/>
                               <w:caps/>
                               <w:color w:val="262626" w:themeColor="text1" w:themeTint="D9"/>
@@ -589,7 +611,29 @@
                               </w:pPr>
                               <w:r>
                                 <w:rPr>
+                                  <w:rFonts w:asciiTheme="majorHAnsi" w:hAnsiTheme="majorHAnsi" w:hint="eastAsia"/>
+                                  <w:i/>
+                                  <w:caps/>
+                                  <w:color w:val="262626" w:themeColor="text1" w:themeTint="D9"/>
+                                  <w:sz w:val="56"/>
+                                  <w:szCs w:val="56"/>
+                                </w:rPr>
+                                <w:t>H</w:t>
+                              </w:r>
+                              <w:r>
+                                <w:rPr>
                                   <w:rFonts w:asciiTheme="majorHAnsi" w:hAnsiTheme="majorHAnsi"/>
+                                  <w:i/>
+                                  <w:caps/>
+                                  <w:color w:val="262626" w:themeColor="text1" w:themeTint="D9"/>
+                                  <w:sz w:val="56"/>
+                                  <w:szCs w:val="56"/>
+                                </w:rPr>
+                                <w:t xml:space="preserve">igh-Level </w:t>
+                              </w:r>
+                              <w:r>
+                                <w:rPr>
+                                  <w:rFonts w:asciiTheme="majorHAnsi" w:hAnsiTheme="majorHAnsi" w:hint="eastAsia"/>
                                   <w:i/>
                                   <w:caps/>
                                   <w:color w:val="262626" w:themeColor="text1" w:themeTint="D9"/>
@@ -724,12 +768,14 @@
             <w:tcW w:w="2337" w:type="dxa"/>
           </w:tcPr>
           <w:p>
+            <w:proofErr w:type="spellStart"/>
             <w:r>
               <w:t>m</w:t>
             </w:r>
             <w:r>
               <w:t>atthew.yiqing.zhu</w:t>
             </w:r>
+            <w:proofErr w:type="spellEnd"/>
           </w:p>
         </w:tc>
         <w:tc>
@@ -1549,43 +1595,7 @@
           <w:szCs w:val="24"/>
           <w:lang w:val="en-US"/>
         </w:rPr>
-        <w:t xml:space="preserve">. </w:t>
-      </w:r>
-      <w:r>
-        <w:rPr>
-          <w:rStyle w:val="Heading1Char"/>
-          <w:sz w:val="24"/>
-          <w:szCs w:val="24"/>
-          <w:lang w:val="en-US"/>
-        </w:rPr>
-        <w:t xml:space="preserve"> </w:t>
-      </w:r>
-      <w:r>
-        <w:rPr>
-          <w:rStyle w:val="Heading1Char"/>
-          <w:sz w:val="24"/>
-          <w:szCs w:val="24"/>
-          <w:lang w:val="en-US"/>
-        </w:rPr>
-        <w:t xml:space="preserve">The sequence diagram </w:t>
-      </w:r>
-      <w:r>
-        <w:rPr>
-          <w:rStyle w:val="Heading1Char"/>
-          <w:sz w:val="24"/>
-          <w:szCs w:val="24"/>
-          <w:lang w:val="en-US"/>
-        </w:rPr>
-        <w:t>Figure 3 provid</w:t>
-      </w:r>
-      <w:r>
-        <w:rPr>
-          <w:rStyle w:val="Heading1Char"/>
-          <w:sz w:val="24"/>
-          <w:szCs w:val="24"/>
-          <w:lang w:val="en-US"/>
-        </w:rPr>
-        <w:t>ed similar logical</w:t>
+        <w:t>.</w:t>
       </w:r>
     </w:p>
     <w:p>
@@ -1644,9 +1654,9 @@
           <w:noProof/>
         </w:rPr>
         <w:drawing>
-          <wp:inline distT="0" distB="0" distL="0" distR="0" wp14:anchorId="76238D9B" wp14:editId="3CEDE4CA">
-            <wp:extent cx="3872285" cy="2197604"/>
-            <wp:effectExtent l="0" t="0" r="1270" b="0"/>
+          <wp:inline distT="0" distB="0" distL="0" distR="0" wp14:anchorId="76238D9B" wp14:editId="1E2ABBC4">
+            <wp:extent cx="5758350" cy="3267986"/>
+            <wp:effectExtent l="0" t="0" r="0" b="0"/>
             <wp:docPr id="719292562" name="Picture 1"/>
             <wp:cNvGraphicFramePr>
               <a:graphicFrameLocks xmlns:a="http://schemas.openxmlformats.org/drawingml/2006/main" noChangeAspect="1"/>
@@ -1667,7 +1677,7 @@
                   <pic:spPr>
                     <a:xfrm>
                       <a:off x="0" y="0"/>
-                      <a:ext cx="3886714" cy="2205793"/>
+                      <a:ext cx="5806437" cy="3295276"/>
                     </a:xfrm>
                     <a:prstGeom prst="rect">
                       <a:avLst/>
@@ -1834,110 +1844,6 @@
     </w:p>
     <w:p>
       <w:pPr>
-        <w:keepNext/>
-      </w:pPr>
-      <w:r>
-        <w:rPr>
-          <w:noProof/>
-        </w:rPr>
-        <w:drawing>
-          <wp:inline distT="0" distB="0" distL="0" distR="0" wp14:anchorId="6A214696" wp14:editId="568ADFA8">
-            <wp:extent cx="5943600" cy="2468880"/>
-            <wp:effectExtent l="0" t="0" r="0" b="0"/>
-            <wp:docPr id="989810186" name="Picture 1"/>
-            <wp:cNvGraphicFramePr>
-              <a:graphicFrameLocks xmlns:a="http://schemas.openxmlformats.org/drawingml/2006/main" noChangeAspect="1"/>
-            </wp:cNvGraphicFramePr>
-            <a:graphic xmlns:a="http://schemas.openxmlformats.org/drawingml/2006/main">
-              <a:graphicData uri="http://schemas.openxmlformats.org/drawingml/2006/picture">
-                <pic:pic xmlns:pic="http://schemas.openxmlformats.org/drawingml/2006/picture">
-                  <pic:nvPicPr>
-                    <pic:cNvPr id="989810186" name=""/>
-                    <pic:cNvPicPr/>
-                  </pic:nvPicPr>
-                  <pic:blipFill>
-                    <a:blip r:embed="rId7"/>
-                    <a:stretch>
-                      <a:fillRect/>
-                    </a:stretch>
-                  </pic:blipFill>
-                  <pic:spPr>
-                    <a:xfrm>
-                      <a:off x="0" y="0"/>
-                      <a:ext cx="5943600" cy="2468880"/>
-                    </a:xfrm>
-                    <a:prstGeom prst="rect">
-                      <a:avLst/>
-                    </a:prstGeom>
-                  </pic:spPr>
-                </pic:pic>
-              </a:graphicData>
-            </a:graphic>
-          </wp:inline>
-        </w:drawing>
-      </w:r>
-    </w:p>
-    <w:p>
-      <w:pPr>
-        <w:pStyle w:val="Caption"/>
-        <w:rPr>
-          <w:sz w:val="22"/>
-          <w:szCs w:val="22"/>
-        </w:rPr>
-      </w:pPr>
-      <w:r>
-        <w:rPr>
-          <w:sz w:val="22"/>
-          <w:szCs w:val="22"/>
-        </w:rPr>
-        <w:t xml:space="preserve">Figure </w:t>
-      </w:r>
-      <w:r>
-        <w:rPr>
-          <w:sz w:val="22"/>
-          <w:szCs w:val="22"/>
-        </w:rPr>
-        <w:fldChar w:fldCharType="begin"/>
-      </w:r>
-      <w:r>
-        <w:rPr>
-          <w:sz w:val="22"/>
-          <w:szCs w:val="22"/>
-        </w:rPr>
-        <w:instrText xml:space="preserve"> SEQ Figure \* ARABIC </w:instrText>
-      </w:r>
-      <w:r>
-        <w:rPr>
-          <w:sz w:val="22"/>
-          <w:szCs w:val="22"/>
-        </w:rPr>
-        <w:fldChar w:fldCharType="separate"/>
-      </w:r>
-      <w:r>
-        <w:rPr>
-          <w:noProof/>
-          <w:sz w:val="22"/>
-          <w:szCs w:val="22"/>
-        </w:rPr>
-        <w:t>3</w:t>
-      </w:r>
-      <w:r>
-        <w:rPr>
-          <w:sz w:val="22"/>
-          <w:szCs w:val="22"/>
-        </w:rPr>
-        <w:fldChar w:fldCharType="end"/>
-      </w:r>
-      <w:r>
-        <w:rPr>
-          <w:sz w:val="22"/>
-          <w:szCs w:val="22"/>
-        </w:rPr>
-        <w:t xml:space="preserve"> </w:t>
-      </w:r>
-    </w:p>
-    <w:p>
-      <w:pPr>
         <w:pStyle w:val="ListParagraph"/>
         <w:numPr>
           <w:ilvl w:val="0"/>
@@ -2027,47 +1933,57 @@
           <w:sz w:val="24"/>
           <w:szCs w:val="24"/>
         </w:rPr>
-        <w:t>erfaces for us</w:t>
-      </w:r>
-      <w:r>
-        <w:rPr>
-          <w:rStyle w:val="Heading1Char"/>
-          <w:sz w:val="24"/>
-          <w:szCs w:val="24"/>
-        </w:rPr>
-        <w:t>e,</w:t>
-      </w:r>
-      <w:r>
-        <w:rPr>
-          <w:rStyle w:val="Heading1Char"/>
-          <w:sz w:val="24"/>
-          <w:szCs w:val="24"/>
-        </w:rPr>
-        <w:t xml:space="preserve"> for details, please refer</w:t>
-      </w:r>
-      <w:r>
-        <w:rPr>
-          <w:rStyle w:val="Heading1Char"/>
-          <w:sz w:val="24"/>
-          <w:szCs w:val="24"/>
-        </w:rPr>
-        <w:t xml:space="preserve"> </w:t>
-      </w:r>
-      <w:r>
-        <w:rPr>
-          <w:rStyle w:val="Heading1Char"/>
-          <w:sz w:val="24"/>
-          <w:szCs w:val="24"/>
-        </w:rPr>
-        <w:t xml:space="preserve">to </w:t>
-      </w:r>
-      <w:r>
-        <w:rPr>
-          <w:rStyle w:val="Heading1Char"/>
-          <w:sz w:val="24"/>
-          <w:szCs w:val="24"/>
-        </w:rPr>
-        <w:t>document “</w:t>
+        <w:t>erfaces for use,</w:t>
+      </w:r>
+      <w:r>
+        <w:rPr>
+          <w:rStyle w:val="Heading1Char"/>
+          <w:sz w:val="24"/>
+          <w:szCs w:val="24"/>
+        </w:rPr>
+        <w:t xml:space="preserve"> here is the high level </w:t>
+      </w:r>
+      <w:proofErr w:type="gramStart"/>
+      <w:r>
+        <w:rPr>
+          <w:rStyle w:val="Heading1Char"/>
+          <w:sz w:val="24"/>
+          <w:szCs w:val="24"/>
+        </w:rPr>
+        <w:t xml:space="preserve">design, </w:t>
+      </w:r>
+      <w:r>
+        <w:rPr>
+          <w:rStyle w:val="Heading1Char"/>
+          <w:sz w:val="24"/>
+          <w:szCs w:val="24"/>
+        </w:rPr>
+        <w:t xml:space="preserve"> for</w:t>
+      </w:r>
+      <w:proofErr w:type="gramEnd"/>
+      <w:r>
+        <w:rPr>
+          <w:rStyle w:val="Heading1Char"/>
+          <w:sz w:val="24"/>
+          <w:szCs w:val="24"/>
+        </w:rPr>
+        <w:t xml:space="preserve"> details</w:t>
+      </w:r>
+      <w:r>
+        <w:rPr>
+          <w:rStyle w:val="Heading1Char"/>
+          <w:sz w:val="24"/>
+          <w:szCs w:val="24"/>
+        </w:rPr>
+        <w:t xml:space="preserve"> of input and output</w:t>
+      </w:r>
+      <w:r>
+        <w:rPr>
+          <w:rStyle w:val="Heading1Char"/>
+          <w:sz w:val="24"/>
+          <w:szCs w:val="24"/>
+        </w:rPr>
+        <w:t>, please refer to document “</w:t>
       </w:r>
       <w:r>
         <w:rPr>
@@ -2103,14 +2019,15 @@
         <w:tblLook w:val="04A0" w:firstRow="1" w:lastRow="0" w:firstColumn="1" w:lastColumn="0" w:noHBand="0" w:noVBand="1"/>
       </w:tblPr>
       <w:tblGrid>
-        <w:gridCol w:w="3116"/>
-        <w:gridCol w:w="3117"/>
-        <w:gridCol w:w="3117"/>
+        <w:gridCol w:w="2205"/>
+        <w:gridCol w:w="2236"/>
+        <w:gridCol w:w="2218"/>
+        <w:gridCol w:w="2691"/>
       </w:tblGrid>
       <w:tr>
         <w:tc>
           <w:tcPr>
-            <w:tcW w:w="3116" w:type="dxa"/>
+            <w:tcW w:w="2220" w:type="dxa"/>
           </w:tcPr>
           <w:p>
             <w:pPr>
@@ -2133,7 +2050,7 @@
         </w:tc>
         <w:tc>
           <w:tcPr>
-            <w:tcW w:w="3117" w:type="dxa"/>
+            <w:tcW w:w="2237" w:type="dxa"/>
           </w:tcPr>
           <w:p>
             <w:pPr>
@@ -2150,13 +2067,54 @@
                 <w:szCs w:val="22"/>
                 <w:lang w:val="en-CN"/>
               </w:rPr>
+              <w:t xml:space="preserve">Mapped </w:t>
+            </w:r>
+            <w:r>
+              <w:rPr>
+                <w:rStyle w:val="Heading1Char"/>
+                <w:sz w:val="22"/>
+                <w:szCs w:val="22"/>
+                <w:lang w:val="en-CN"/>
+              </w:rPr>
               <w:t>URI:</w:t>
             </w:r>
           </w:p>
         </w:tc>
         <w:tc>
           <w:tcPr>
-            <w:tcW w:w="3117" w:type="dxa"/>
+            <w:tcW w:w="2180" w:type="dxa"/>
+          </w:tcPr>
+          <w:p>
+            <w:pPr>
+              <w:rPr>
+                <w:rStyle w:val="Heading1Char"/>
+                <w:sz w:val="24"/>
+                <w:szCs w:val="24"/>
+              </w:rPr>
+            </w:pPr>
+            <w:r>
+              <w:rPr>
+                <w:rStyle w:val="Heading1Char"/>
+                <w:sz w:val="24"/>
+                <w:szCs w:val="24"/>
+              </w:rPr>
+              <w:t xml:space="preserve">Java method </w:t>
+            </w:r>
+            <w:proofErr w:type="spellStart"/>
+            <w:r>
+              <w:rPr>
+                <w:rStyle w:val="Heading1Char"/>
+                <w:sz w:val="24"/>
+                <w:szCs w:val="24"/>
+              </w:rPr>
+              <w:t>nam</w:t>
+            </w:r>
+            <w:proofErr w:type="spellEnd"/>
+          </w:p>
+        </w:tc>
+        <w:tc>
+          <w:tcPr>
+            <w:tcW w:w="2713" w:type="dxa"/>
           </w:tcPr>
           <w:p>
             <w:pPr>
@@ -2180,7 +2138,7 @@
       <w:tr>
         <w:tc>
           <w:tcPr>
-            <w:tcW w:w="3116" w:type="dxa"/>
+            <w:tcW w:w="2220" w:type="dxa"/>
           </w:tcPr>
           <w:p>
             <w:pPr>
@@ -2203,7 +2161,7 @@
         </w:tc>
         <w:tc>
           <w:tcPr>
-            <w:tcW w:w="3117" w:type="dxa"/>
+            <w:tcW w:w="2237" w:type="dxa"/>
           </w:tcPr>
           <w:p>
             <w:pPr>
@@ -2226,7 +2184,32 @@
         </w:tc>
         <w:tc>
           <w:tcPr>
-            <w:tcW w:w="3117" w:type="dxa"/>
+            <w:tcW w:w="2180" w:type="dxa"/>
+          </w:tcPr>
+          <w:p>
+            <w:pPr>
+              <w:rPr>
+                <w:rStyle w:val="Heading1Char"/>
+                <w:sz w:val="22"/>
+                <w:szCs w:val="22"/>
+                <w:lang w:val="en-CN"/>
+              </w:rPr>
+            </w:pPr>
+            <w:r>
+              <w:rPr>
+                <w:rStyle w:val="Heading1Char"/>
+                <w:rFonts w:hint="eastAsia"/>
+                <w:sz w:val="22"/>
+                <w:szCs w:val="22"/>
+                <w:lang w:val="en-CN"/>
+              </w:rPr>
+              <w:t>queryWeatherByCities</w:t>
+            </w:r>
+          </w:p>
+        </w:tc>
+        <w:tc>
+          <w:tcPr>
+            <w:tcW w:w="2713" w:type="dxa"/>
           </w:tcPr>
           <w:p>
             <w:pPr>
@@ -2251,7 +2234,7 @@
       <w:tr>
         <w:tc>
           <w:tcPr>
-            <w:tcW w:w="3116" w:type="dxa"/>
+            <w:tcW w:w="2220" w:type="dxa"/>
           </w:tcPr>
           <w:p>
             <w:pPr>
@@ -2274,7 +2257,7 @@
         </w:tc>
         <w:tc>
           <w:tcPr>
-            <w:tcW w:w="3117" w:type="dxa"/>
+            <w:tcW w:w="2237" w:type="dxa"/>
           </w:tcPr>
           <w:p>
             <w:pPr>
@@ -2297,7 +2280,32 @@
         </w:tc>
         <w:tc>
           <w:tcPr>
-            <w:tcW w:w="3117" w:type="dxa"/>
+            <w:tcW w:w="2180" w:type="dxa"/>
+          </w:tcPr>
+          <w:p>
+            <w:pPr>
+              <w:rPr>
+                <w:rStyle w:val="Heading1Char"/>
+                <w:sz w:val="22"/>
+                <w:szCs w:val="22"/>
+                <w:lang w:val="en-CN"/>
+              </w:rPr>
+            </w:pPr>
+            <w:r>
+              <w:rPr>
+                <w:rStyle w:val="Heading1Char"/>
+                <w:rFonts w:hint="eastAsia"/>
+                <w:sz w:val="22"/>
+                <w:szCs w:val="22"/>
+                <w:lang w:val="en-CN"/>
+              </w:rPr>
+              <w:t>getAvailableCities</w:t>
+            </w:r>
+          </w:p>
+        </w:tc>
+        <w:tc>
+          <w:tcPr>
+            <w:tcW w:w="2713" w:type="dxa"/>
           </w:tcPr>
           <w:p>
             <w:pPr>
@@ -2322,7 +2330,7 @@
       <w:tr>
         <w:tc>
           <w:tcPr>
-            <w:tcW w:w="3116" w:type="dxa"/>
+            <w:tcW w:w="2220" w:type="dxa"/>
           </w:tcPr>
           <w:p>
             <w:pPr>
@@ -2345,7 +2353,7 @@
         </w:tc>
         <w:tc>
           <w:tcPr>
-            <w:tcW w:w="3117" w:type="dxa"/>
+            <w:tcW w:w="2237" w:type="dxa"/>
           </w:tcPr>
           <w:p>
             <w:pPr>
@@ -2367,7 +2375,42 @@
         </w:tc>
         <w:tc>
           <w:tcPr>
-            <w:tcW w:w="3117" w:type="dxa"/>
+            <w:tcW w:w="2180" w:type="dxa"/>
+          </w:tcPr>
+          <w:p>
+            <w:pPr>
+              <w:rPr>
+                <w:rStyle w:val="Heading1Char"/>
+                <w:sz w:val="22"/>
+                <w:szCs w:val="22"/>
+                <w:lang w:val="en-CN"/>
+              </w:rPr>
+            </w:pPr>
+            <w:r>
+              <w:rPr>
+                <w:rStyle w:val="Heading1Char"/>
+                <w:rFonts w:hint="eastAsia"/>
+                <w:sz w:val="22"/>
+                <w:szCs w:val="22"/>
+                <w:lang w:val="en-CN"/>
+              </w:rPr>
+              <w:t>availableService</w:t>
+            </w:r>
+          </w:p>
+          <w:p>
+            <w:pPr>
+              <w:rPr>
+                <w:rFonts w:asciiTheme="majorHAnsi" w:eastAsiaTheme="majorEastAsia" w:hAnsiTheme="majorHAnsi" w:cstheme="majorBidi"/>
+                <w:sz w:val="22"/>
+                <w:szCs w:val="22"/>
+                <w:lang w:val="en-CN"/>
+              </w:rPr>
+            </w:pPr>
+          </w:p>
+        </w:tc>
+        <w:tc>
+          <w:tcPr>
+            <w:tcW w:w="2713" w:type="dxa"/>
           </w:tcPr>
           <w:p>
             <w:pPr>
@@ -2391,6 +2434,561 @@
       </w:tr>
     </w:tbl>
     <w:p/>
+    <w:p>
+      <w:pPr>
+        <w:rPr>
+          <w:rStyle w:val="Heading1Char"/>
+          <w:sz w:val="22"/>
+          <w:szCs w:val="22"/>
+          <w:lang w:val="en-CN"/>
+        </w:rPr>
+      </w:pPr>
+      <w:r>
+        <w:rPr>
+          <w:rStyle w:val="Heading1Char"/>
+          <w:sz w:val="22"/>
+          <w:szCs w:val="22"/>
+          <w:lang w:val="en-CN"/>
+        </w:rPr>
+        <w:t>Currently “</w:t>
+      </w:r>
+      <w:r>
+        <w:rPr>
+          <w:rStyle w:val="Heading1Char"/>
+          <w:sz w:val="22"/>
+          <w:szCs w:val="22"/>
+          <w:lang w:val="en-CN"/>
+        </w:rPr>
+        <w:t>Weather information query</w:t>
+      </w:r>
+      <w:r>
+        <w:rPr>
+          <w:rStyle w:val="Heading1Char"/>
+          <w:sz w:val="22"/>
+          <w:szCs w:val="22"/>
+          <w:lang w:val="en-CN"/>
+        </w:rPr>
+        <w:t>” and “</w:t>
+      </w:r>
+      <w:r>
+        <w:rPr>
+          <w:rStyle w:val="Heading1Char"/>
+          <w:sz w:val="22"/>
+          <w:szCs w:val="22"/>
+          <w:lang w:val="en-CN"/>
+        </w:rPr>
+        <w:t>Available cities query</w:t>
+      </w:r>
+      <w:r>
+        <w:rPr>
+          <w:rStyle w:val="Heading1Char"/>
+          <w:sz w:val="22"/>
+          <w:szCs w:val="22"/>
+          <w:lang w:val="en-CN"/>
+        </w:rPr>
+        <w:t xml:space="preserve">” need call data from database as </w:t>
+      </w:r>
+      <w:r>
+        <w:rPr>
+          <w:rStyle w:val="Heading1Char"/>
+          <w:sz w:val="24"/>
+          <w:szCs w:val="24"/>
+          <w:lang w:val="en-US"/>
+        </w:rPr>
+        <w:t>Figure</w:t>
+      </w:r>
+      <w:r>
+        <w:rPr>
+          <w:rStyle w:val="Heading1Char"/>
+          <w:sz w:val="24"/>
+          <w:szCs w:val="24"/>
+          <w:lang w:val="en-US"/>
+        </w:rPr>
+        <w:t xml:space="preserve"> 3</w:t>
+      </w:r>
+      <w:r>
+        <w:rPr>
+          <w:rStyle w:val="Heading1Char"/>
+          <w:sz w:val="24"/>
+          <w:szCs w:val="24"/>
+          <w:lang w:val="en-US"/>
+        </w:rPr>
+        <w:t xml:space="preserve">, and Figure </w:t>
+      </w:r>
+      <w:r>
+        <w:rPr>
+          <w:rStyle w:val="Heading1Char"/>
+          <w:sz w:val="24"/>
+          <w:szCs w:val="24"/>
+          <w:lang w:val="en-US"/>
+        </w:rPr>
+        <w:t>4</w:t>
+      </w:r>
+      <w:r>
+        <w:rPr>
+          <w:rStyle w:val="Heading1Char"/>
+          <w:sz w:val="24"/>
+          <w:szCs w:val="24"/>
+          <w:lang w:val="en-US"/>
+        </w:rPr>
+        <w:t xml:space="preserve"> descri</w:t>
+      </w:r>
+      <w:r>
+        <w:rPr>
+          <w:rStyle w:val="Heading1Char"/>
+          <w:sz w:val="24"/>
+          <w:szCs w:val="24"/>
+          <w:lang w:val="en-US"/>
+        </w:rPr>
+        <w:t>b</w:t>
+      </w:r>
+      <w:r>
+        <w:rPr>
+          <w:rStyle w:val="Heading1Char"/>
+          <w:sz w:val="24"/>
+          <w:szCs w:val="24"/>
+          <w:lang w:val="en-US"/>
+        </w:rPr>
+        <w:t>ed. “</w:t>
+      </w:r>
+      <w:r>
+        <w:rPr>
+          <w:rStyle w:val="Heading1Char"/>
+          <w:sz w:val="22"/>
+          <w:szCs w:val="22"/>
+          <w:lang w:val="en-CN"/>
+        </w:rPr>
+        <w:t>Manual query</w:t>
+      </w:r>
+      <w:r>
+        <w:rPr>
+          <w:rStyle w:val="Heading1Char"/>
+          <w:sz w:val="24"/>
+          <w:szCs w:val="24"/>
+          <w:lang w:val="en-US"/>
+        </w:rPr>
+        <w:t>” are exc</w:t>
+      </w:r>
+      <w:r>
+        <w:rPr>
+          <w:rStyle w:val="Heading1Char"/>
+          <w:sz w:val="24"/>
+          <w:szCs w:val="24"/>
+          <w:lang w:val="en-US"/>
+        </w:rPr>
+        <w:t xml:space="preserve">epted return data directly from </w:t>
+      </w:r>
+      <w:r>
+        <w:rPr>
+          <w:rStyle w:val="Heading1Char"/>
+          <w:sz w:val="24"/>
+          <w:szCs w:val="24"/>
+          <w:lang w:val="en-US"/>
+        </w:rPr>
+        <w:t xml:space="preserve">the </w:t>
+      </w:r>
+      <w:r>
+        <w:rPr>
+          <w:rStyle w:val="Heading1Char"/>
+          <w:sz w:val="24"/>
+          <w:szCs w:val="24"/>
+          <w:lang w:val="en-US"/>
+        </w:rPr>
+        <w:t>controller level</w:t>
+      </w:r>
+      <w:r>
+        <w:rPr>
+          <w:rStyle w:val="Heading1Char"/>
+          <w:sz w:val="24"/>
+          <w:szCs w:val="24"/>
+          <w:lang w:val="en-US"/>
+        </w:rPr>
+        <w:t>, as Figure 5 described.</w:t>
+      </w:r>
+    </w:p>
+    <w:p>
+      <w:pPr>
+        <w:keepNext/>
+      </w:pPr>
+      <w:r>
+        <w:rPr>
+          <w:noProof/>
+        </w:rPr>
+        <w:lastRenderedPageBreak/>
+        <w:drawing>
+          <wp:inline distT="0" distB="0" distL="0" distR="0" wp14:anchorId="6BADCA97" wp14:editId="780015D0">
+            <wp:extent cx="5740842" cy="2361349"/>
+            <wp:effectExtent l="0" t="0" r="0" b="1270"/>
+            <wp:docPr id="473350828" name="Picture 1"/>
+            <wp:cNvGraphicFramePr>
+              <a:graphicFrameLocks xmlns:a="http://schemas.openxmlformats.org/drawingml/2006/main" noChangeAspect="1"/>
+            </wp:cNvGraphicFramePr>
+            <a:graphic xmlns:a="http://schemas.openxmlformats.org/drawingml/2006/main">
+              <a:graphicData uri="http://schemas.openxmlformats.org/drawingml/2006/picture">
+                <pic:pic xmlns:pic="http://schemas.openxmlformats.org/drawingml/2006/picture">
+                  <pic:nvPicPr>
+                    <pic:cNvPr id="473350828" name=""/>
+                    <pic:cNvPicPr/>
+                  </pic:nvPicPr>
+                  <pic:blipFill>
+                    <a:blip r:embed="rId7"/>
+                    <a:stretch>
+                      <a:fillRect/>
+                    </a:stretch>
+                  </pic:blipFill>
+                  <pic:spPr>
+                    <a:xfrm>
+                      <a:off x="0" y="0"/>
+                      <a:ext cx="5893573" cy="2424171"/>
+                    </a:xfrm>
+                    <a:prstGeom prst="rect">
+                      <a:avLst/>
+                    </a:prstGeom>
+                  </pic:spPr>
+                </pic:pic>
+              </a:graphicData>
+            </a:graphic>
+          </wp:inline>
+        </w:drawing>
+      </w:r>
+    </w:p>
+    <w:p>
+      <w:pPr>
+        <w:pStyle w:val="Caption"/>
+        <w:rPr>
+          <w:sz w:val="22"/>
+          <w:szCs w:val="22"/>
+        </w:rPr>
+      </w:pPr>
+      <w:r>
+        <w:rPr>
+          <w:sz w:val="22"/>
+          <w:szCs w:val="22"/>
+        </w:rPr>
+        <w:t xml:space="preserve">Figure </w:t>
+      </w:r>
+      <w:r>
+        <w:rPr>
+          <w:sz w:val="22"/>
+          <w:szCs w:val="22"/>
+        </w:rPr>
+        <w:fldChar w:fldCharType="begin"/>
+      </w:r>
+      <w:r>
+        <w:rPr>
+          <w:sz w:val="22"/>
+          <w:szCs w:val="22"/>
+        </w:rPr>
+        <w:instrText xml:space="preserve"> SEQ Figure \* ARABIC </w:instrText>
+      </w:r>
+      <w:r>
+        <w:rPr>
+          <w:sz w:val="22"/>
+          <w:szCs w:val="22"/>
+        </w:rPr>
+        <w:fldChar w:fldCharType="separate"/>
+      </w:r>
+      <w:r>
+        <w:rPr>
+          <w:noProof/>
+          <w:sz w:val="22"/>
+          <w:szCs w:val="22"/>
+        </w:rPr>
+        <w:t>3</w:t>
+      </w:r>
+      <w:r>
+        <w:rPr>
+          <w:sz w:val="22"/>
+          <w:szCs w:val="22"/>
+        </w:rPr>
+        <w:fldChar w:fldCharType="end"/>
+      </w:r>
+      <w:r>
+        <w:rPr>
+          <w:sz w:val="22"/>
+          <w:szCs w:val="22"/>
+        </w:rPr>
+        <w:t xml:space="preserve"> </w:t>
+      </w:r>
+      <w:r>
+        <w:rPr>
+          <w:rStyle w:val="Heading1Char"/>
+          <w:sz w:val="22"/>
+          <w:szCs w:val="22"/>
+          <w:lang w:val="en-CN"/>
+        </w:rPr>
+        <w:t xml:space="preserve">Weather </w:t>
+      </w:r>
+      <w:r>
+        <w:rPr>
+          <w:rStyle w:val="Heading1Char"/>
+          <w:sz w:val="22"/>
+          <w:szCs w:val="22"/>
+          <w:lang w:val="en-CN"/>
+        </w:rPr>
+        <w:t xml:space="preserve">information </w:t>
+      </w:r>
+      <w:proofErr w:type="gramStart"/>
+      <w:r>
+        <w:rPr>
+          <w:rStyle w:val="Heading1Char"/>
+          <w:sz w:val="22"/>
+          <w:szCs w:val="22"/>
+          <w:lang w:val="en-CN"/>
+        </w:rPr>
+        <w:t>query</w:t>
+      </w:r>
+      <w:proofErr w:type="gramEnd"/>
+    </w:p>
+    <w:p>
+      <w:pPr>
+        <w:keepNext/>
+      </w:pPr>
+      <w:r>
+        <w:rPr>
+          <w:noProof/>
+        </w:rPr>
+        <w:drawing>
+          <wp:inline distT="0" distB="0" distL="0" distR="0" wp14:anchorId="2370DC77" wp14:editId="0931A7EA">
+            <wp:extent cx="5943600" cy="2434590"/>
+            <wp:effectExtent l="0" t="0" r="0" b="3810"/>
+            <wp:docPr id="1260269003" name="Picture 1"/>
+            <wp:cNvGraphicFramePr>
+              <a:graphicFrameLocks xmlns:a="http://schemas.openxmlformats.org/drawingml/2006/main" noChangeAspect="1"/>
+            </wp:cNvGraphicFramePr>
+            <a:graphic xmlns:a="http://schemas.openxmlformats.org/drawingml/2006/main">
+              <a:graphicData uri="http://schemas.openxmlformats.org/drawingml/2006/picture">
+                <pic:pic xmlns:pic="http://schemas.openxmlformats.org/drawingml/2006/picture">
+                  <pic:nvPicPr>
+                    <pic:cNvPr id="1260269003" name=""/>
+                    <pic:cNvPicPr/>
+                  </pic:nvPicPr>
+                  <pic:blipFill>
+                    <a:blip r:embed="rId8"/>
+                    <a:stretch>
+                      <a:fillRect/>
+                    </a:stretch>
+                  </pic:blipFill>
+                  <pic:spPr>
+                    <a:xfrm>
+                      <a:off x="0" y="0"/>
+                      <a:ext cx="5943600" cy="2434590"/>
+                    </a:xfrm>
+                    <a:prstGeom prst="rect">
+                      <a:avLst/>
+                    </a:prstGeom>
+                  </pic:spPr>
+                </pic:pic>
+              </a:graphicData>
+            </a:graphic>
+          </wp:inline>
+        </w:drawing>
+      </w:r>
+    </w:p>
+    <w:p>
+      <w:pPr>
+        <w:rPr>
+          <w:rFonts w:asciiTheme="majorHAnsi" w:eastAsiaTheme="majorEastAsia" w:hAnsiTheme="majorHAnsi" w:cstheme="majorBidi"/>
+          <w:color w:val="0F4761" w:themeColor="accent1" w:themeShade="BF"/>
+        </w:rPr>
+      </w:pPr>
+      <w:r>
+        <w:rPr>
+          <w:sz w:val="22"/>
+          <w:szCs w:val="22"/>
+        </w:rPr>
+        <w:t xml:space="preserve">Figure </w:t>
+      </w:r>
+      <w:r>
+        <w:rPr>
+          <w:sz w:val="22"/>
+          <w:szCs w:val="22"/>
+        </w:rPr>
+        <w:fldChar w:fldCharType="begin"/>
+      </w:r>
+      <w:r>
+        <w:rPr>
+          <w:sz w:val="22"/>
+          <w:szCs w:val="22"/>
+        </w:rPr>
+        <w:instrText xml:space="preserve"> SEQ Figure \* ARABIC </w:instrText>
+      </w:r>
+      <w:r>
+        <w:rPr>
+          <w:sz w:val="22"/>
+          <w:szCs w:val="22"/>
+        </w:rPr>
+        <w:fldChar w:fldCharType="separate"/>
+      </w:r>
+      <w:r>
+        <w:rPr>
+          <w:noProof/>
+          <w:sz w:val="22"/>
+          <w:szCs w:val="22"/>
+        </w:rPr>
+        <w:t>4</w:t>
+      </w:r>
+      <w:r>
+        <w:rPr>
+          <w:sz w:val="22"/>
+          <w:szCs w:val="22"/>
+        </w:rPr>
+        <w:fldChar w:fldCharType="end"/>
+      </w:r>
+      <w:r>
+        <w:rPr>
+          <w:sz w:val="22"/>
+          <w:szCs w:val="22"/>
+        </w:rPr>
+        <w:t xml:space="preserve"> </w:t>
+      </w:r>
+      <w:r>
+        <w:rPr>
+          <w:rStyle w:val="Heading1Char"/>
+          <w:sz w:val="22"/>
+          <w:szCs w:val="22"/>
+          <w:lang w:val="en-CN"/>
+        </w:rPr>
+        <w:t xml:space="preserve">Available cities </w:t>
+      </w:r>
+      <w:proofErr w:type="gramStart"/>
+      <w:r>
+        <w:rPr>
+          <w:rStyle w:val="Heading1Char"/>
+          <w:sz w:val="22"/>
+          <w:szCs w:val="22"/>
+          <w:lang w:val="en-CN"/>
+        </w:rPr>
+        <w:t>query</w:t>
+      </w:r>
+      <w:proofErr w:type="gramEnd"/>
+    </w:p>
+    <w:p>
+      <w:pPr>
+        <w:keepNext/>
+        <w:jc w:val="center"/>
+      </w:pPr>
+      <w:r>
+        <w:rPr>
+          <w:noProof/>
+        </w:rPr>
+        <w:drawing>
+          <wp:inline distT="0" distB="0" distL="0" distR="0" wp14:anchorId="518D4DE6" wp14:editId="3BC6FEBC">
+            <wp:extent cx="3546282" cy="2596818"/>
+            <wp:effectExtent l="0" t="0" r="0" b="0"/>
+            <wp:docPr id="852433018" name="Picture 1"/>
+            <wp:cNvGraphicFramePr>
+              <a:graphicFrameLocks xmlns:a="http://schemas.openxmlformats.org/drawingml/2006/main" noChangeAspect="1"/>
+            </wp:cNvGraphicFramePr>
+            <a:graphic xmlns:a="http://schemas.openxmlformats.org/drawingml/2006/main">
+              <a:graphicData uri="http://schemas.openxmlformats.org/drawingml/2006/picture">
+                <pic:pic xmlns:pic="http://schemas.openxmlformats.org/drawingml/2006/picture">
+                  <pic:nvPicPr>
+                    <pic:cNvPr id="852433018" name=""/>
+                    <pic:cNvPicPr/>
+                  </pic:nvPicPr>
+                  <pic:blipFill>
+                    <a:blip r:embed="rId9"/>
+                    <a:stretch>
+                      <a:fillRect/>
+                    </a:stretch>
+                  </pic:blipFill>
+                  <pic:spPr>
+                    <a:xfrm>
+                      <a:off x="0" y="0"/>
+                      <a:ext cx="3568997" cy="2613451"/>
+                    </a:xfrm>
+                    <a:prstGeom prst="rect">
+                      <a:avLst/>
+                    </a:prstGeom>
+                  </pic:spPr>
+                </pic:pic>
+              </a:graphicData>
+            </a:graphic>
+          </wp:inline>
+        </w:drawing>
+      </w:r>
+    </w:p>
+    <w:p>
+      <w:pPr>
+        <w:pStyle w:val="Caption"/>
+        <w:jc w:val="center"/>
+        <w:rPr>
+          <w:sz w:val="22"/>
+          <w:szCs w:val="22"/>
+        </w:rPr>
+      </w:pPr>
+      <w:r>
+        <w:rPr>
+          <w:sz w:val="22"/>
+          <w:szCs w:val="22"/>
+        </w:rPr>
+        <w:t xml:space="preserve">Figure </w:t>
+      </w:r>
+      <w:r>
+        <w:rPr>
+          <w:sz w:val="22"/>
+          <w:szCs w:val="22"/>
+        </w:rPr>
+        <w:fldChar w:fldCharType="begin"/>
+      </w:r>
+      <w:r>
+        <w:rPr>
+          <w:sz w:val="22"/>
+          <w:szCs w:val="22"/>
+        </w:rPr>
+        <w:instrText xml:space="preserve"> SEQ Figure \* ARABIC </w:instrText>
+      </w:r>
+      <w:r>
+        <w:rPr>
+          <w:sz w:val="22"/>
+          <w:szCs w:val="22"/>
+        </w:rPr>
+        <w:fldChar w:fldCharType="separate"/>
+      </w:r>
+      <w:r>
+        <w:rPr>
+          <w:noProof/>
+          <w:sz w:val="22"/>
+          <w:szCs w:val="22"/>
+        </w:rPr>
+        <w:t>5</w:t>
+      </w:r>
+      <w:r>
+        <w:rPr>
+          <w:sz w:val="22"/>
+          <w:szCs w:val="22"/>
+        </w:rPr>
+        <w:fldChar w:fldCharType="end"/>
+      </w:r>
+      <w:r>
+        <w:rPr>
+          <w:sz w:val="22"/>
+          <w:szCs w:val="22"/>
+        </w:rPr>
+        <w:t xml:space="preserve"> </w:t>
+      </w:r>
+      <w:r>
+        <w:rPr>
+          <w:rStyle w:val="Heading1Char"/>
+          <w:sz w:val="22"/>
+          <w:szCs w:val="22"/>
+          <w:lang w:val="en-CN"/>
+        </w:rPr>
+        <w:t xml:space="preserve">Manual </w:t>
+      </w:r>
+      <w:proofErr w:type="gramStart"/>
+      <w:r>
+        <w:rPr>
+          <w:rStyle w:val="Heading1Char"/>
+          <w:sz w:val="22"/>
+          <w:szCs w:val="22"/>
+          <w:lang w:val="en-CN"/>
+        </w:rPr>
+        <w:t>query</w:t>
+      </w:r>
+      <w:proofErr w:type="gramEnd"/>
+    </w:p>
     <w:sectPr>
       <w:pgSz w:w="12240" w:h="15840"/>
       <w:pgMar w:top="1440" w:right="1440" w:bottom="1440" w:left="1440" w:header="708" w:footer="708" w:gutter="0"/>
@@ -2925,10 +3523,10 @@
     </w:lvl>
   </w:abstractNum>
   <w:abstractNum w:abstractNumId="5" w15:restartNumberingAfterBreak="0">
-    <w:nsid w:val="7EC80871"/>
+    <w:nsid w:val="620F3638"/>
     <w:multiLevelType w:val="hybridMultilevel"/>
     <w:tmpl w:val="2032986C"/>
-    <w:lvl w:ilvl="0" w:tplc="AFF855E8">
+    <w:lvl w:ilvl="0" w:tplc="FFFFFFFF">
       <w:start w:val="1"/>
       <w:numFmt w:val="decimal"/>
       <w:lvlText w:val="%1."/>
@@ -2942,7 +3540,7 @@
         <w:sz w:val="40"/>
       </w:rPr>
     </w:lvl>
-    <w:lvl w:ilvl="1" w:tplc="08090019">
+    <w:lvl w:ilvl="1" w:tplc="FFFFFFFF">
       <w:start w:val="1"/>
       <w:numFmt w:val="lowerLetter"/>
       <w:lvlText w:val="%2."/>
@@ -2951,7 +3549,7 @@
         <w:ind w:left="1440" w:hanging="360"/>
       </w:pPr>
     </w:lvl>
-    <w:lvl w:ilvl="2" w:tplc="0809001B" w:tentative="1">
+    <w:lvl w:ilvl="2" w:tplc="FFFFFFFF" w:tentative="1">
       <w:start w:val="1"/>
       <w:numFmt w:val="lowerRoman"/>
       <w:lvlText w:val="%3."/>
@@ -2960,7 +3558,7 @@
         <w:ind w:left="2160" w:hanging="180"/>
       </w:pPr>
     </w:lvl>
-    <w:lvl w:ilvl="3" w:tplc="0809000F" w:tentative="1">
+    <w:lvl w:ilvl="3" w:tplc="FFFFFFFF" w:tentative="1">
       <w:start w:val="1"/>
       <w:numFmt w:val="decimal"/>
       <w:lvlText w:val="%4."/>
@@ -2969,7 +3567,7 @@
         <w:ind w:left="2880" w:hanging="360"/>
       </w:pPr>
     </w:lvl>
-    <w:lvl w:ilvl="4" w:tplc="08090019" w:tentative="1">
+    <w:lvl w:ilvl="4" w:tplc="FFFFFFFF" w:tentative="1">
       <w:start w:val="1"/>
       <w:numFmt w:val="lowerLetter"/>
       <w:lvlText w:val="%5."/>
@@ -2978,7 +3576,7 @@
         <w:ind w:left="3600" w:hanging="360"/>
       </w:pPr>
     </w:lvl>
-    <w:lvl w:ilvl="5" w:tplc="0809001B" w:tentative="1">
+    <w:lvl w:ilvl="5" w:tplc="FFFFFFFF" w:tentative="1">
       <w:start w:val="1"/>
       <w:numFmt w:val="lowerRoman"/>
       <w:lvlText w:val="%6."/>
@@ -2987,7 +3585,7 @@
         <w:ind w:left="4320" w:hanging="180"/>
       </w:pPr>
     </w:lvl>
-    <w:lvl w:ilvl="6" w:tplc="0809000F" w:tentative="1">
+    <w:lvl w:ilvl="6" w:tplc="FFFFFFFF" w:tentative="1">
       <w:start w:val="1"/>
       <w:numFmt w:val="decimal"/>
       <w:lvlText w:val="%7."/>
@@ -2996,7 +3594,7 @@
         <w:ind w:left="5040" w:hanging="360"/>
       </w:pPr>
     </w:lvl>
-    <w:lvl w:ilvl="7" w:tplc="08090019" w:tentative="1">
+    <w:lvl w:ilvl="7" w:tplc="FFFFFFFF" w:tentative="1">
       <w:start w:val="1"/>
       <w:numFmt w:val="lowerLetter"/>
       <w:lvlText w:val="%8."/>
@@ -3005,7 +3603,7 @@
         <w:ind w:left="5760" w:hanging="360"/>
       </w:pPr>
     </w:lvl>
-    <w:lvl w:ilvl="8" w:tplc="0809001B" w:tentative="1">
+    <w:lvl w:ilvl="8" w:tplc="FFFFFFFF" w:tentative="1">
       <w:start w:val="1"/>
       <w:numFmt w:val="lowerRoman"/>
       <w:lvlText w:val="%9."/>
@@ -3015,8 +3613,99 @@
       </w:pPr>
     </w:lvl>
   </w:abstractNum>
+  <w:abstractNum w:abstractNumId="6" w15:restartNumberingAfterBreak="0">
+    <w:nsid w:val="7EC80871"/>
+    <w:multiLevelType w:val="hybridMultilevel"/>
+    <w:tmpl w:val="7B40B90C"/>
+    <w:lvl w:ilvl="0" w:tplc="AFF855E8">
+      <w:start w:val="1"/>
+      <w:numFmt w:val="decimal"/>
+      <w:lvlText w:val="%1."/>
+      <w:lvlJc w:val="left"/>
+      <w:pPr>
+        <w:ind w:left="720" w:hanging="360"/>
+      </w:pPr>
+      <w:rPr>
+        <w:rFonts w:asciiTheme="majorHAnsi" w:eastAsiaTheme="majorEastAsia" w:hAnsiTheme="majorHAnsi" w:cstheme="majorBidi" w:hint="default"/>
+        <w:color w:val="0F4761" w:themeColor="accent1" w:themeShade="BF"/>
+        <w:sz w:val="40"/>
+      </w:rPr>
+    </w:lvl>
+    <w:lvl w:ilvl="1" w:tplc="08090019">
+      <w:start w:val="1"/>
+      <w:numFmt w:val="lowerLetter"/>
+      <w:lvlText w:val="%2."/>
+      <w:lvlJc w:val="left"/>
+      <w:pPr>
+        <w:ind w:left="1440" w:hanging="360"/>
+      </w:pPr>
+    </w:lvl>
+    <w:lvl w:ilvl="2" w:tplc="0809001B" w:tentative="1">
+      <w:start w:val="1"/>
+      <w:numFmt w:val="lowerRoman"/>
+      <w:lvlText w:val="%3."/>
+      <w:lvlJc w:val="right"/>
+      <w:pPr>
+        <w:ind w:left="2160" w:hanging="180"/>
+      </w:pPr>
+    </w:lvl>
+    <w:lvl w:ilvl="3" w:tplc="0809000F" w:tentative="1">
+      <w:start w:val="1"/>
+      <w:numFmt w:val="decimal"/>
+      <w:lvlText w:val="%4."/>
+      <w:lvlJc w:val="left"/>
+      <w:pPr>
+        <w:ind w:left="2880" w:hanging="360"/>
+      </w:pPr>
+    </w:lvl>
+    <w:lvl w:ilvl="4" w:tplc="08090019" w:tentative="1">
+      <w:start w:val="1"/>
+      <w:numFmt w:val="lowerLetter"/>
+      <w:lvlText w:val="%5."/>
+      <w:lvlJc w:val="left"/>
+      <w:pPr>
+        <w:ind w:left="3600" w:hanging="360"/>
+      </w:pPr>
+    </w:lvl>
+    <w:lvl w:ilvl="5" w:tplc="0809001B" w:tentative="1">
+      <w:start w:val="1"/>
+      <w:numFmt w:val="lowerRoman"/>
+      <w:lvlText w:val="%6."/>
+      <w:lvlJc w:val="right"/>
+      <w:pPr>
+        <w:ind w:left="4320" w:hanging="180"/>
+      </w:pPr>
+    </w:lvl>
+    <w:lvl w:ilvl="6" w:tplc="0809000F" w:tentative="1">
+      <w:start w:val="1"/>
+      <w:numFmt w:val="decimal"/>
+      <w:lvlText w:val="%7."/>
+      <w:lvlJc w:val="left"/>
+      <w:pPr>
+        <w:ind w:left="5040" w:hanging="360"/>
+      </w:pPr>
+    </w:lvl>
+    <w:lvl w:ilvl="7" w:tplc="08090019" w:tentative="1">
+      <w:start w:val="1"/>
+      <w:numFmt w:val="lowerLetter"/>
+      <w:lvlText w:val="%8."/>
+      <w:lvlJc w:val="left"/>
+      <w:pPr>
+        <w:ind w:left="5760" w:hanging="360"/>
+      </w:pPr>
+    </w:lvl>
+    <w:lvl w:ilvl="8" w:tplc="0809001B" w:tentative="1">
+      <w:start w:val="1"/>
+      <w:numFmt w:val="lowerRoman"/>
+      <w:lvlText w:val="%9."/>
+      <w:lvlJc w:val="right"/>
+      <w:pPr>
+        <w:ind w:left="6480" w:hanging="180"/>
+      </w:pPr>
+    </w:lvl>
+  </w:abstractNum>
   <w:num w:numId="1" w16cid:durableId="123348749">
-    <w:abstractNumId w:val="5"/>
+    <w:abstractNumId w:val="6"/>
   </w:num>
   <w:num w:numId="2" w16cid:durableId="1629504058">
     <w:abstractNumId w:val="1"/>
@@ -3032,6 +3721,9 @@
   </w:num>
   <w:num w:numId="6" w16cid:durableId="1041051814">
     <w:abstractNumId w:val="4"/>
+  </w:num>
+  <w:num w:numId="7" w16cid:durableId="1115632185">
+    <w:abstractNumId w:val="5"/>
   </w:num>
 </w:numbering>
 </file>

</xml_diff>